<commit_message>
Added to Git SCM document that git is a command line tool.
</commit_message>
<xml_diff>
--- a/Git SCM.docx
+++ b/Git SCM.docx
@@ -26,6 +26,18 @@
       <w:r>
         <w:rPr/>
         <w:t>Git is a software tool used for Source Code Management also known as SCM.   Source Code Management software allows a team of programmers to share set of code that they are all working on.  The SCM handles keeping track of changes and preventing a set of changes by one programmer to overwrite the changes of another.</w:t>
+      </w:r>
+    </w:p>
+    <w:p>
+      <w:pPr>
+        <w:pStyle w:val="BodyText"/>
+        <w:bidi w:val="0"/>
+        <w:jc w:val="left"/>
+        <w:rPr/>
+      </w:pPr>
+      <w:r>
+        <w:rPr/>
+        <w:t>Git is a CLI which stands for Command Line Interface.  Therefore, git needs to be run in a command prompt app or a terminal.  There are some GUI applications that can run git for you.  For instance, Visual Studio Code has a Git Extension for interacting with a git repository.</w:t>
       </w:r>
     </w:p>
     <w:p>

</xml_diff>